<commit_message>
Added inlinetest and stlyes. Redid training
</commit_message>
<xml_diff>
--- a/dkent/Training/Week 3 - Web and Web Design/10092014/Cascading Style Sheets.docx
+++ b/dkent/Training/Week 3 - Web and Web Design/10092014/Cascading Style Sheets.docx
@@ -6,6 +6,8 @@
       <w:pPr>
         <w:pStyle w:val="NoSpacing"/>
       </w:pPr>
+      <w:bookmarkStart w:id="0" w:name="_GoBack"/>
+      <w:bookmarkEnd w:id="0"/>
       <w:r>
         <w:t>Cascading Style Sheets</w:t>
       </w:r>
@@ -130,108 +132,129 @@
           <w:u w:val="single"/>
         </w:rPr>
       </w:pPr>
-      <w:proofErr w:type="spellStart"/>
       <w:r>
         <w:rPr>
           <w:u w:val="single"/>
         </w:rPr>
-        <w:t>Seperation</w:t>
-      </w:r>
-      <w:proofErr w:type="spellEnd"/>
-      <w:r>
+        <w:t>Seperation of Concerns</w:t>
+      </w:r>
+    </w:p>
+    <w:p>
+      <w:pPr>
+        <w:pStyle w:val="NoSpacing"/>
+      </w:pPr>
+      <w:r>
+        <w:t>Functionality (Forms, funcions)[Javascript]</w:t>
+      </w:r>
+    </w:p>
+    <w:p>
+      <w:pPr>
+        <w:pStyle w:val="NoSpacing"/>
+      </w:pPr>
+      <w:r>
+        <w:t>Content [HTML]</w:t>
+      </w:r>
+    </w:p>
+    <w:p>
+      <w:pPr>
+        <w:pStyle w:val="NoSpacing"/>
+      </w:pPr>
+      <w:r>
+        <w:t>Visual Style [CSS]</w:t>
+      </w:r>
+    </w:p>
+    <w:p>
+      <w:pPr>
+        <w:pStyle w:val="NoSpacing"/>
+      </w:pPr>
+    </w:p>
+    <w:p>
+      <w:pPr>
+        <w:pStyle w:val="NoSpacing"/>
+      </w:pPr>
+      <w:r>
+        <w:t>&lt;p style=”color: red;”&gt;This is a paragraph&lt;/p? :: Statement</w:t>
+      </w:r>
+    </w:p>
+    <w:p>
+      <w:pPr>
+        <w:pStyle w:val="NoSpacing"/>
+      </w:pPr>
+    </w:p>
+    <w:p>
+      <w:pPr>
+        <w:pStyle w:val="NoSpacing"/>
+      </w:pPr>
+      <w:r>
+        <w:t>Color: yellow;</w:t>
+      </w:r>
+      <w:r>
+        <w:tab/>
+      </w:r>
+      <w:r>
+        <w:tab/>
+      </w:r>
+      <w:r>
+        <w:tab/>
+      </w:r>
+      <w:r>
+        <w:tab/>
+      </w:r>
+      <w:r>
+        <w:tab/>
+        <w:t>CSS Decleration</w:t>
+      </w:r>
+    </w:p>
+    <w:p>
+      <w:pPr>
+        <w:pStyle w:val="NoSpacing"/>
+      </w:pPr>
+      <w:r>
+        <w:t>Background-colour: #a1a1a1;</w:t>
+      </w:r>
+    </w:p>
+    <w:p>
+      <w:pPr>
+        <w:pStyle w:val="NoSpacing"/>
+      </w:pPr>
+      <w:r>
+        <w:t>Font-size: 12px</w:t>
+      </w:r>
+    </w:p>
+    <w:p>
+      <w:pPr>
+        <w:pStyle w:val="NoSpacing"/>
+      </w:pPr>
+    </w:p>
+    <w:p>
+      <w:pPr>
+        <w:pStyle w:val="NoSpacing"/>
         <w:rPr>
           <w:u w:val="single"/>
         </w:rPr>
-        <w:t xml:space="preserve"> of Concerns</w:t>
-      </w:r>
-    </w:p>
-    <w:p>
-      <w:pPr>
-        <w:pStyle w:val="NoSpacing"/>
-      </w:pPr>
-      <w:r>
-        <w:t xml:space="preserve">Functionality (Forms, </w:t>
-      </w:r>
-      <w:proofErr w:type="spellStart"/>
-      <w:r>
-        <w:t>funcions</w:t>
-      </w:r>
-      <w:proofErr w:type="spellEnd"/>
-      <w:proofErr w:type="gramStart"/>
-      <w:r>
-        <w:t>)[</w:t>
-      </w:r>
-      <w:proofErr w:type="spellStart"/>
-      <w:proofErr w:type="gramEnd"/>
-      <w:r>
-        <w:t>Javascript</w:t>
-      </w:r>
-      <w:proofErr w:type="spellEnd"/>
-      <w:r>
-        <w:t>]</w:t>
-      </w:r>
-    </w:p>
-    <w:p>
-      <w:pPr>
-        <w:pStyle w:val="NoSpacing"/>
-      </w:pPr>
-      <w:r>
-        <w:t>Content [HTML]</w:t>
-      </w:r>
-    </w:p>
-    <w:p>
-      <w:pPr>
-        <w:pStyle w:val="NoSpacing"/>
-      </w:pPr>
-      <w:r>
-        <w:t>Visual Style [CSS]</w:t>
-      </w:r>
-    </w:p>
-    <w:p>
-      <w:pPr>
-        <w:pStyle w:val="NoSpacing"/>
-      </w:pPr>
-    </w:p>
-    <w:p>
-      <w:pPr>
-        <w:pStyle w:val="NoSpacing"/>
-      </w:pPr>
-      <w:r>
-        <w:t>&lt;p style=”</w:t>
-      </w:r>
-      <w:proofErr w:type="spellStart"/>
-      <w:r>
-        <w:t>color</w:t>
-      </w:r>
-      <w:proofErr w:type="spellEnd"/>
-      <w:r>
-        <w:t xml:space="preserve">: </w:t>
-      </w:r>
-      <w:proofErr w:type="gramStart"/>
-      <w:r>
-        <w:t>red;</w:t>
-      </w:r>
-      <w:proofErr w:type="gramEnd"/>
-      <w:r>
-        <w:t>”&gt;This is a paragraph&lt;/p? :: Statement</w:t>
-      </w:r>
-    </w:p>
-    <w:p>
-      <w:pPr>
-        <w:pStyle w:val="NoSpacing"/>
-      </w:pPr>
-    </w:p>
-    <w:p>
-      <w:pPr>
-        <w:pStyle w:val="NoSpacing"/>
-      </w:pPr>
-      <w:proofErr w:type="spellStart"/>
-      <w:r>
-        <w:t>Color</w:t>
-      </w:r>
-      <w:proofErr w:type="spellEnd"/>
-      <w:r>
-        <w:t>: yellow;</w:t>
+      </w:pPr>
+      <w:r>
+        <w:rPr>
+          <w:u w:val="single"/>
+        </w:rPr>
+        <w:t>How can we apply these to every paragraph in our page?</w:t>
+      </w:r>
+    </w:p>
+    <w:p>
+      <w:pPr>
+        <w:pStyle w:val="NoSpacing"/>
+      </w:pPr>
+      <w:r>
+        <w:t>P{</w:t>
+      </w:r>
+    </w:p>
+    <w:p>
+      <w:pPr>
+        <w:pStyle w:val="NoSpacing"/>
+        <w:ind w:firstLine="720"/>
+      </w:pPr>
+      <w:r>
+        <w:t>Color: yellow;</w:t>
       </w:r>
       <w:r>
         <w:tab/>
@@ -247,17 +270,12 @@
       </w:r>
       <w:r>
         <w:tab/>
-        <w:t xml:space="preserve">CSS </w:t>
-      </w:r>
-      <w:proofErr w:type="spellStart"/>
-      <w:r>
-        <w:t>Decleration</w:t>
-      </w:r>
-      <w:proofErr w:type="spellEnd"/>
-    </w:p>
-    <w:p>
-      <w:pPr>
-        <w:pStyle w:val="NoSpacing"/>
+      </w:r>
+    </w:p>
+    <w:p>
+      <w:pPr>
+        <w:pStyle w:val="NoSpacing"/>
+        <w:ind w:firstLine="720"/>
       </w:pPr>
       <w:r>
         <w:t>Background-colour: #a1a1a1;</w:t>
@@ -266,6 +284,7 @@
     <w:p>
       <w:pPr>
         <w:pStyle w:val="NoSpacing"/>
+        <w:ind w:firstLine="720"/>
       </w:pPr>
       <w:r>
         <w:t>Font-size: 12px</w:t>
@@ -279,82 +298,6 @@
     <w:p>
       <w:pPr>
         <w:pStyle w:val="NoSpacing"/>
-        <w:rPr>
-          <w:u w:val="single"/>
-        </w:rPr>
-      </w:pPr>
-      <w:r>
-        <w:rPr>
-          <w:u w:val="single"/>
-        </w:rPr>
-        <w:t>How can we apply these to every paragraph in our page?</w:t>
-      </w:r>
-    </w:p>
-    <w:p>
-      <w:pPr>
-        <w:pStyle w:val="NoSpacing"/>
-      </w:pPr>
-      <w:proofErr w:type="gramStart"/>
-      <w:r>
-        <w:t>P{</w:t>
-      </w:r>
-      <w:proofErr w:type="gramEnd"/>
-    </w:p>
-    <w:p>
-      <w:pPr>
-        <w:pStyle w:val="NoSpacing"/>
-        <w:ind w:firstLine="720"/>
-      </w:pPr>
-      <w:proofErr w:type="spellStart"/>
-      <w:r>
-        <w:t>Color</w:t>
-      </w:r>
-      <w:proofErr w:type="spellEnd"/>
-      <w:r>
-        <w:t>: yellow;</w:t>
-      </w:r>
-      <w:r>
-        <w:tab/>
-      </w:r>
-      <w:r>
-        <w:tab/>
-      </w:r>
-      <w:r>
-        <w:tab/>
-      </w:r>
-      <w:r>
-        <w:tab/>
-      </w:r>
-      <w:r>
-        <w:tab/>
-      </w:r>
-    </w:p>
-    <w:p>
-      <w:pPr>
-        <w:pStyle w:val="NoSpacing"/>
-        <w:ind w:firstLine="720"/>
-      </w:pPr>
-      <w:r>
-        <w:t>Background-colour: #a1a1a1;</w:t>
-      </w:r>
-    </w:p>
-    <w:p>
-      <w:pPr>
-        <w:pStyle w:val="NoSpacing"/>
-        <w:ind w:firstLine="720"/>
-      </w:pPr>
-      <w:r>
-        <w:t>Font-size: 12px</w:t>
-      </w:r>
-    </w:p>
-    <w:p>
-      <w:pPr>
-        <w:pStyle w:val="NoSpacing"/>
-      </w:pPr>
-    </w:p>
-    <w:p>
-      <w:pPr>
-        <w:pStyle w:val="NoSpacing"/>
       </w:pPr>
       <w:r>
         <w:t>}</w:t>
@@ -372,14 +315,12 @@
           <w:color w:val="FF0000"/>
         </w:rPr>
       </w:pPr>
-      <w:proofErr w:type="gramStart"/>
       <w:r>
         <w:rPr>
           <w:color w:val="FF0000"/>
         </w:rPr>
         <w:t>Selector{</w:t>
       </w:r>
-      <w:proofErr w:type="gramEnd"/>
     </w:p>
     <w:p>
       <w:pPr>
@@ -437,31 +378,15 @@
         <w:pStyle w:val="NoSpacing"/>
       </w:pPr>
       <w:r>
-        <w:t>&lt;</w:t>
-      </w:r>
-      <w:proofErr w:type="gramStart"/>
-      <w:r>
-        <w:t>html</w:t>
-      </w:r>
-      <w:proofErr w:type="gramEnd"/>
-      <w:r>
-        <w:t>&gt;</w:t>
-      </w:r>
-    </w:p>
-    <w:p>
-      <w:pPr>
-        <w:pStyle w:val="NoSpacing"/>
-      </w:pPr>
-      <w:r>
-        <w:t>&lt;</w:t>
-      </w:r>
-      <w:proofErr w:type="gramStart"/>
-      <w:r>
-        <w:t>head</w:t>
-      </w:r>
-      <w:proofErr w:type="gramEnd"/>
-      <w:r>
-        <w:t>&gt;</w:t>
+        <w:t>&lt;html&gt;</w:t>
+      </w:r>
+    </w:p>
+    <w:p>
+      <w:pPr>
+        <w:pStyle w:val="NoSpacing"/>
+      </w:pPr>
+      <w:r>
+        <w:t>&lt;head&gt;</w:t>
       </w:r>
     </w:p>
     <w:p>
@@ -470,15 +395,7 @@
         <w:ind w:firstLine="720"/>
       </w:pPr>
       <w:r>
-        <w:t>&lt;</w:t>
-      </w:r>
-      <w:proofErr w:type="gramStart"/>
-      <w:r>
-        <w:t>style</w:t>
-      </w:r>
-      <w:proofErr w:type="gramEnd"/>
-      <w:r>
-        <w:t>&gt;</w:t>
+        <w:t>&lt;style&gt;</w:t>
       </w:r>
     </w:p>
     <w:p>
@@ -486,24 +403,17 @@
         <w:pStyle w:val="NoSpacing"/>
         <w:ind w:firstLine="720"/>
       </w:pPr>
-      <w:proofErr w:type="gramStart"/>
       <w:r>
         <w:t>P{</w:t>
       </w:r>
-      <w:proofErr w:type="gramEnd"/>
     </w:p>
     <w:p>
       <w:pPr>
         <w:pStyle w:val="NoSpacing"/>
         <w:ind w:left="720" w:firstLine="720"/>
       </w:pPr>
-      <w:proofErr w:type="spellStart"/>
-      <w:r>
-        <w:t>Color</w:t>
-      </w:r>
-      <w:proofErr w:type="spellEnd"/>
-      <w:r>
-        <w:t>: yellow;</w:t>
+      <w:r>
+        <w:t>Color: yellow;</w:t>
       </w:r>
       <w:r>
         <w:tab/>
@@ -575,15 +485,7 @@
         <w:pStyle w:val="NoSpacing"/>
       </w:pPr>
       <w:r>
-        <w:t>&lt;</w:t>
-      </w:r>
-      <w:proofErr w:type="gramStart"/>
-      <w:r>
-        <w:t>body</w:t>
-      </w:r>
-      <w:proofErr w:type="gramEnd"/>
-      <w:r>
-        <w:t>&gt;</w:t>
+        <w:t>&lt;body&gt;</w:t>
       </w:r>
     </w:p>
     <w:p>
@@ -592,15 +494,7 @@
       </w:pPr>
       <w:r>
         <w:tab/>
-        <w:t>&lt;p&gt;</w:t>
-      </w:r>
-      <w:proofErr w:type="gramStart"/>
-      <w:r>
-        <w:t>This</w:t>
-      </w:r>
-      <w:proofErr w:type="gramEnd"/>
-      <w:r>
-        <w:t xml:space="preserve"> is a paragraph&lt;/p&gt;</w:t>
+        <w:t>&lt;p&gt;This is a paragraph&lt;/p&gt;</w:t>
       </w:r>
     </w:p>
     <w:p>
@@ -609,28 +503,7 @@
       </w:pPr>
       <w:r>
         <w:tab/>
-      </w:r>
-      <w:r>
-        <w:t>&lt;p&gt;</w:t>
-      </w:r>
-      <w:proofErr w:type="gramStart"/>
-      <w:r>
-        <w:t>This</w:t>
-      </w:r>
-      <w:proofErr w:type="gramEnd"/>
-      <w:r>
-        <w:t xml:space="preserve"> is </w:t>
-      </w:r>
-      <w:proofErr w:type="spellStart"/>
-      <w:r>
-        <w:t>a</w:t>
-      </w:r>
-      <w:r>
-        <w:t>another</w:t>
-      </w:r>
-      <w:proofErr w:type="spellEnd"/>
-      <w:r>
-        <w:t xml:space="preserve"> paragraph&lt;/p&gt;</w:t>
+        <w:t>&lt;p&gt;This is aanother paragraph&lt;/p&gt;</w:t>
       </w:r>
     </w:p>
     <w:p>
@@ -661,13 +534,8 @@
       </w:pPr>
       <w:r>
         <w:lastRenderedPageBreak/>
-        <w:t xml:space="preserve">We can save this a file called </w:t>
-      </w:r>
-      <w:proofErr w:type="spellStart"/>
-      <w:r>
-        <w:t>Style.Css</w:t>
-      </w:r>
-      <w:proofErr w:type="spellEnd"/>
+        <w:t>We can save this a file called Style.Css</w:t>
+      </w:r>
     </w:p>
     <w:p>
       <w:pPr>
@@ -681,77 +549,593 @@
           <w:u w:val="single"/>
         </w:rPr>
       </w:pPr>
-      <w:bookmarkStart w:id="0" w:name="_GoBack"/>
       <w:r>
         <w:rPr>
           <w:u w:val="single"/>
         </w:rPr>
-        <w:t xml:space="preserve">Link the HTML the </w:t>
-      </w:r>
-      <w:proofErr w:type="spellStart"/>
-      <w:r>
+        <w:t>Link the HTML the Stylesheet</w:t>
+      </w:r>
+    </w:p>
+    <w:p>
+      <w:pPr>
+        <w:pStyle w:val="NoSpacing"/>
+      </w:pPr>
+      <w:r>
+        <w:t>&lt;head&gt;</w:t>
+      </w:r>
+    </w:p>
+    <w:p>
+      <w:pPr>
+        <w:pStyle w:val="NoSpacing"/>
+      </w:pPr>
+      <w:r>
+        <w:t xml:space="preserve">  &lt;link rel="stylesheet" href="styles.css"&gt;</w:t>
+      </w:r>
+    </w:p>
+    <w:p>
+      <w:pPr>
+        <w:pStyle w:val="NoSpacing"/>
+      </w:pPr>
+      <w:r>
+        <w:t>&lt;/head&gt;</w:t>
+      </w:r>
+    </w:p>
+    <w:p>
+      <w:pPr>
+        <w:pStyle w:val="NoSpacing"/>
+      </w:pPr>
+    </w:p>
+    <w:p>
+      <w:pPr>
+        <w:pStyle w:val="NoSpacing"/>
+      </w:pPr>
+    </w:p>
+    <w:p>
+      <w:pPr>
+        <w:pStyle w:val="NoSpacing"/>
         <w:rPr>
           <w:u w:val="single"/>
         </w:rPr>
-        <w:t>Stylesheet</w:t>
-      </w:r>
-      <w:bookmarkEnd w:id="0"/>
-      <w:proofErr w:type="spellEnd"/>
-    </w:p>
-    <w:p>
-      <w:pPr>
-        <w:pStyle w:val="NoSpacing"/>
-      </w:pPr>
-      <w:r>
-        <w:t>&lt;</w:t>
-      </w:r>
-      <w:proofErr w:type="gramStart"/>
-      <w:r>
-        <w:t>head</w:t>
-      </w:r>
-      <w:proofErr w:type="gramEnd"/>
-      <w:r>
-        <w:t>&gt;</w:t>
-      </w:r>
-    </w:p>
-    <w:p>
-      <w:pPr>
-        <w:pStyle w:val="NoSpacing"/>
-      </w:pPr>
-      <w:r>
-        <w:t xml:space="preserve">  &lt;link </w:t>
-      </w:r>
-      <w:proofErr w:type="spellStart"/>
-      <w:r>
-        <w:t>rel</w:t>
-      </w:r>
-      <w:proofErr w:type="spellEnd"/>
-      <w:r>
-        <w:t>="</w:t>
-      </w:r>
-      <w:proofErr w:type="spellStart"/>
-      <w:r>
-        <w:t>stylesheet</w:t>
-      </w:r>
-      <w:proofErr w:type="spellEnd"/>
-      <w:r>
-        <w:t xml:space="preserve">" </w:t>
-      </w:r>
-      <w:proofErr w:type="spellStart"/>
-      <w:r>
-        <w:t>href</w:t>
-      </w:r>
-      <w:proofErr w:type="spellEnd"/>
-      <w:r>
-        <w:t>="styles.css"&gt;</w:t>
-      </w:r>
-    </w:p>
-    <w:p>
-      <w:pPr>
-        <w:pStyle w:val="NoSpacing"/>
-      </w:pPr>
-      <w:r>
-        <w:t>&lt;/head&gt;</w:t>
+      </w:pPr>
+      <w:r>
+        <w:rPr>
+          <w:u w:val="single"/>
+        </w:rPr>
+        <w:t>Elements</w:t>
+      </w:r>
+    </w:p>
+    <w:p>
+      <w:pPr>
+        <w:pStyle w:val="NoSpacing"/>
+      </w:pPr>
+      <w:r>
+        <w:t>Li{</w:t>
+      </w:r>
+    </w:p>
+    <w:p>
+      <w:pPr>
+        <w:pStyle w:val="NoSpacing"/>
+      </w:pPr>
+      <w:r>
+        <w:t>Color: red;</w:t>
+      </w:r>
+    </w:p>
+    <w:p>
+      <w:pPr>
+        <w:pStyle w:val="NoSpacing"/>
+      </w:pPr>
+      <w:r>
+        <w:t>}</w:t>
+      </w:r>
+    </w:p>
+    <w:p>
+      <w:pPr>
+        <w:pStyle w:val="NoSpacing"/>
+      </w:pPr>
+    </w:p>
+    <w:p>
+      <w:pPr>
+        <w:pStyle w:val="NoSpacing"/>
+        <w:rPr>
+          <w:u w:val="single"/>
+        </w:rPr>
+      </w:pPr>
+      <w:r>
+        <w:rPr>
+          <w:u w:val="single"/>
+        </w:rPr>
+        <w:t>Nesting</w:t>
+      </w:r>
+    </w:p>
+    <w:p>
+      <w:pPr>
+        <w:pStyle w:val="NoSpacing"/>
+      </w:pPr>
+      <w:r>
+        <w:t>Section p {</w:t>
+      </w:r>
+    </w:p>
+    <w:p>
+      <w:pPr>
+        <w:pStyle w:val="NoSpacing"/>
+      </w:pPr>
+      <w:r>
+        <w:t>Color: red;</w:t>
+      </w:r>
+    </w:p>
+    <w:p>
+      <w:pPr>
+        <w:pStyle w:val="NoSpacing"/>
+      </w:pPr>
+      <w:r>
+        <w:t>}</w:t>
+      </w:r>
+    </w:p>
+    <w:p>
+      <w:pPr>
+        <w:pStyle w:val="NoSpacing"/>
+      </w:pPr>
+    </w:p>
+    <w:p>
+      <w:pPr>
+        <w:pStyle w:val="NoSpacing"/>
+        <w:rPr>
+          <w:u w:val="single"/>
+        </w:rPr>
+      </w:pPr>
+      <w:r>
+        <w:rPr>
+          <w:u w:val="single"/>
+        </w:rPr>
+        <w:t>ID</w:t>
+      </w:r>
+    </w:p>
+    <w:p>
+      <w:pPr>
+        <w:pStyle w:val="NoSpacing"/>
+      </w:pPr>
+      <w:r>
+        <w:t>#sect1 {</w:t>
+      </w:r>
+    </w:p>
+    <w:p>
+      <w:pPr>
+        <w:pStyle w:val="NoSpacing"/>
+      </w:pPr>
+      <w:r>
+        <w:t xml:space="preserve">Color </w:t>
+      </w:r>
+    </w:p>
+    <w:p>
+      <w:pPr>
+        <w:pStyle w:val="NoSpacing"/>
+      </w:pPr>
+      <w:r>
+        <w:t>}</w:t>
+      </w:r>
+    </w:p>
+    <w:p>
+      <w:pPr>
+        <w:pStyle w:val="NoSpacing"/>
+      </w:pPr>
+    </w:p>
+    <w:p>
+      <w:pPr>
+        <w:pStyle w:val="NoSpacing"/>
+      </w:pPr>
+      <w:r>
+        <w:t>#sect1 h2 {</w:t>
+      </w:r>
+    </w:p>
+    <w:p>
+      <w:pPr>
+        <w:pStyle w:val="NoSpacing"/>
+      </w:pPr>
+      <w:r>
+        <w:t>color</w:t>
+      </w:r>
+    </w:p>
+    <w:p>
+      <w:pPr>
+        <w:pStyle w:val="NoSpacing"/>
+      </w:pPr>
+      <w:r>
+        <w:t>}</w:t>
+      </w:r>
+    </w:p>
+    <w:p>
+      <w:pPr>
+        <w:pStyle w:val="NoSpacing"/>
+      </w:pPr>
+    </w:p>
+    <w:p>
+      <w:pPr>
+        <w:pStyle w:val="NoSpacing"/>
+        <w:rPr>
+          <w:u w:val="single"/>
+        </w:rPr>
+      </w:pPr>
+      <w:r>
+        <w:rPr>
+          <w:u w:val="single"/>
+        </w:rPr>
+        <w:t>Class</w:t>
+      </w:r>
+    </w:p>
+    <w:p>
+      <w:pPr>
+        <w:pStyle w:val="NoSpacing"/>
+      </w:pPr>
+      <w:r>
+        <w:t>.highlight {</w:t>
+      </w:r>
+    </w:p>
+    <w:p>
+      <w:pPr>
+        <w:pStyle w:val="NoSpacing"/>
+      </w:pPr>
+      <w:r>
+        <w:t>}</w:t>
+      </w:r>
+    </w:p>
+    <w:p>
+      <w:pPr>
+        <w:pStyle w:val="NoSpacing"/>
+      </w:pPr>
+    </w:p>
+    <w:p>
+      <w:pPr>
+        <w:pStyle w:val="NoSpacing"/>
+      </w:pPr>
+      <w:r>
+        <w:t>Nested</w:t>
+      </w:r>
+    </w:p>
+    <w:p>
+      <w:pPr>
+        <w:pStyle w:val="NoSpacing"/>
+      </w:pPr>
+      <w:r>
+        <w:t>Ul .highlight {</w:t>
+      </w:r>
+    </w:p>
+    <w:p>
+      <w:pPr>
+        <w:pStyle w:val="NoSpacing"/>
+      </w:pPr>
+      <w:r>
+        <w:t>Color: red;</w:t>
+      </w:r>
+    </w:p>
+    <w:p>
+      <w:pPr>
+        <w:pStyle w:val="NoSpacing"/>
+      </w:pPr>
+      <w:r>
+        <w:t>}</w:t>
+      </w:r>
+    </w:p>
+    <w:p>
+      <w:pPr>
+        <w:pStyle w:val="NoSpacing"/>
+      </w:pPr>
+    </w:p>
+    <w:p>
+      <w:pPr>
+        <w:pStyle w:val="NoSpacing"/>
+        <w:rPr>
+          <w:u w:val="single"/>
+        </w:rPr>
+      </w:pPr>
+      <w:r>
+        <w:rPr>
+          <w:u w:val="single"/>
+        </w:rPr>
+        <w:t>Child</w:t>
+      </w:r>
+    </w:p>
+    <w:p>
+      <w:pPr>
+        <w:pStyle w:val="NoSpacing"/>
+      </w:pPr>
+      <w:r>
+        <w:t>Body &gt; p {</w:t>
+      </w:r>
+    </w:p>
+    <w:p>
+      <w:pPr>
+        <w:pStyle w:val="NoSpacing"/>
+      </w:pPr>
+      <w:r>
+        <w:t>Color: red;</w:t>
+      </w:r>
+    </w:p>
+    <w:p>
+      <w:pPr>
+        <w:pStyle w:val="NoSpacing"/>
+        <w:rPr>
+          <w:sz w:val="24"/>
+        </w:rPr>
+      </w:pPr>
+      <w:r>
+        <w:rPr>
+          <w:sz w:val="24"/>
+        </w:rPr>
+        <w:t>}</w:t>
+      </w:r>
+    </w:p>
+    <w:p>
+      <w:pPr>
+        <w:pStyle w:val="NoSpacing"/>
+        <w:rPr>
+          <w:sz w:val="24"/>
+        </w:rPr>
+      </w:pPr>
+    </w:p>
+    <w:p>
+      <w:pPr>
+        <w:pStyle w:val="NoSpacing"/>
+        <w:rPr>
+          <w:sz w:val="24"/>
+        </w:rPr>
+      </w:pPr>
+      <w:r>
+        <w:rPr>
+          <w:sz w:val="24"/>
+        </w:rPr>
+        <w:t>#sect2 &gt; h2 {</w:t>
+      </w:r>
+    </w:p>
+    <w:p>
+      <w:pPr>
+        <w:pStyle w:val="NoSpacing"/>
+        <w:rPr>
+          <w:sz w:val="24"/>
+        </w:rPr>
+      </w:pPr>
+      <w:r>
+        <w:rPr>
+          <w:sz w:val="24"/>
+        </w:rPr>
+        <w:t>Color: red;</w:t>
+      </w:r>
+    </w:p>
+    <w:p>
+      <w:pPr>
+        <w:pStyle w:val="NoSpacing"/>
+        <w:rPr>
+          <w:sz w:val="24"/>
+        </w:rPr>
+      </w:pPr>
+      <w:r>
+        <w:rPr>
+          <w:sz w:val="24"/>
+        </w:rPr>
+        <w:t>}</w:t>
+      </w:r>
+    </w:p>
+    <w:p>
+      <w:pPr>
+        <w:pStyle w:val="NoSpacing"/>
+        <w:rPr>
+          <w:sz w:val="24"/>
+        </w:rPr>
+      </w:pPr>
+    </w:p>
+    <w:p>
+      <w:pPr>
+        <w:rPr>
+          <w:sz w:val="24"/>
+        </w:rPr>
+      </w:pPr>
+      <w:r>
+        <w:rPr>
+          <w:sz w:val="24"/>
+        </w:rPr>
+        <w:br w:type="page"/>
+      </w:r>
+    </w:p>
+    <w:p>
+      <w:pPr>
+        <w:pStyle w:val="NoSpacing"/>
+        <w:rPr>
+          <w:sz w:val="24"/>
+        </w:rPr>
+      </w:pPr>
+      <w:r>
+        <w:rPr>
+          <w:sz w:val="24"/>
+        </w:rPr>
+        <w:lastRenderedPageBreak/>
+        <w:t>p.highlight, get all the paragraphs which have highlights in them</w:t>
+      </w:r>
+    </w:p>
+    <w:p>
+      <w:pPr>
+        <w:pStyle w:val="NoSpacing"/>
+        <w:rPr>
+          <w:sz w:val="24"/>
+        </w:rPr>
+      </w:pPr>
+      <w:r>
+        <w:rPr>
+          <w:sz w:val="24"/>
+        </w:rPr>
+        <w:t>p .highlight, get all the paragraphs, and change the highlights</w:t>
+      </w:r>
+    </w:p>
+    <w:p>
+      <w:pPr>
+        <w:pStyle w:val="NoSpacing"/>
+        <w:rPr>
+          <w:sz w:val="24"/>
+        </w:rPr>
+      </w:pPr>
+    </w:p>
+    <w:p>
+      <w:pPr>
+        <w:pStyle w:val="NoSpacing"/>
+        <w:rPr>
+          <w:sz w:val="24"/>
+        </w:rPr>
+      </w:pPr>
+      <w:r>
+        <w:rPr>
+          <w:sz w:val="24"/>
+        </w:rPr>
+        <w:t>color: yellow;</w:t>
+      </w:r>
+    </w:p>
+    <w:p>
+      <w:pPr>
+        <w:pStyle w:val="NoSpacing"/>
+        <w:rPr>
+          <w:sz w:val="24"/>
+        </w:rPr>
+      </w:pPr>
+      <w:r>
+        <w:rPr>
+          <w:sz w:val="24"/>
+        </w:rPr>
+        <w:t>background-color: #a1a1a1’</w:t>
+      </w:r>
+    </w:p>
+    <w:p>
+      <w:pPr>
+        <w:pStyle w:val="NoSpacing"/>
+        <w:rPr>
+          <w:sz w:val="24"/>
+        </w:rPr>
+      </w:pPr>
+      <w:r>
+        <w:rPr>
+          <w:sz w:val="24"/>
+        </w:rPr>
+        <w:t>font-size: 12px</w:t>
+      </w:r>
+    </w:p>
+    <w:p>
+      <w:pPr>
+        <w:pStyle w:val="NoSpacing"/>
+        <w:rPr>
+          <w:sz w:val="24"/>
+        </w:rPr>
+      </w:pPr>
+      <w:r>
+        <w:rPr>
+          <w:sz w:val="24"/>
+        </w:rPr>
+        <w:t>text-decoration: underline;</w:t>
+      </w:r>
+    </w:p>
+    <w:p>
+      <w:pPr>
+        <w:pStyle w:val="NoSpacing"/>
+        <w:rPr>
+          <w:sz w:val="24"/>
+        </w:rPr>
+      </w:pPr>
+      <w:r>
+        <w:rPr>
+          <w:sz w:val="24"/>
+        </w:rPr>
+        <w:t>text-transformation: uppercase;</w:t>
+      </w:r>
+    </w:p>
+    <w:p>
+      <w:pPr>
+        <w:pStyle w:val="NoSpacing"/>
+        <w:rPr>
+          <w:sz w:val="24"/>
+        </w:rPr>
+      </w:pPr>
+    </w:p>
+    <w:p>
+      <w:pPr>
+        <w:pStyle w:val="NoSpacing"/>
+        <w:rPr>
+          <w:sz w:val="24"/>
+          <w:u w:val="single"/>
+        </w:rPr>
+      </w:pPr>
+      <w:r>
+        <w:rPr>
+          <w:sz w:val="24"/>
+          <w:u w:val="single"/>
+        </w:rPr>
+        <w:t>Display Types</w:t>
+      </w:r>
+    </w:p>
+    <w:p>
+      <w:pPr>
+        <w:pStyle w:val="NoSpacing"/>
+        <w:numPr>
+          <w:ilvl w:val="0"/>
+          <w:numId w:val="2"/>
+        </w:numPr>
+        <w:rPr>
+          <w:sz w:val="24"/>
+        </w:rPr>
+      </w:pPr>
+      <w:r>
+        <w:rPr>
+          <w:sz w:val="24"/>
+        </w:rPr>
+        <w:t>Block</w:t>
+      </w:r>
+    </w:p>
+    <w:p>
+      <w:pPr>
+        <w:pStyle w:val="NoSpacing"/>
+        <w:numPr>
+          <w:ilvl w:val="0"/>
+          <w:numId w:val="2"/>
+        </w:numPr>
+        <w:rPr>
+          <w:sz w:val="24"/>
+        </w:rPr>
+      </w:pPr>
+      <w:r>
+        <w:rPr>
+          <w:sz w:val="24"/>
+        </w:rPr>
+        <w:t>Inline</w:t>
+      </w:r>
+    </w:p>
+    <w:p>
+      <w:pPr>
+        <w:pStyle w:val="NoSpacing"/>
+        <w:numPr>
+          <w:ilvl w:val="0"/>
+          <w:numId w:val="2"/>
+        </w:numPr>
+        <w:rPr>
+          <w:sz w:val="24"/>
+        </w:rPr>
+      </w:pPr>
+      <w:r>
+        <w:rPr>
+          <w:sz w:val="24"/>
+        </w:rPr>
+        <w:t>Inline-block</w:t>
+      </w:r>
+    </w:p>
+    <w:p>
+      <w:pPr>
+        <w:pStyle w:val="NoSpacing"/>
+        <w:numPr>
+          <w:ilvl w:val="0"/>
+          <w:numId w:val="2"/>
+        </w:numPr>
+        <w:rPr>
+          <w:sz w:val="24"/>
+        </w:rPr>
+      </w:pPr>
+      <w:r>
+        <w:rPr>
+          <w:sz w:val="24"/>
+        </w:rPr>
+        <w:t>None</w:t>
       </w:r>
     </w:p>
     <w:sectPr>
@@ -767,9 +1151,9 @@
 <file path=word/numbering.xml><?xml version="1.0" encoding="utf-8"?>
 <w:numbering xmlns:wpc="http://schemas.microsoft.com/office/word/2010/wordprocessingCanvas" xmlns:mc="http://schemas.openxmlformats.org/markup-compatibility/2006" xmlns:o="urn:schemas-microsoft-com:office:office" xmlns:r="http://schemas.openxmlformats.org/officeDocument/2006/relationships" xmlns:m="http://schemas.openxmlformats.org/officeDocument/2006/math" xmlns:v="urn:schemas-microsoft-com:vml" xmlns:wp14="http://schemas.microsoft.com/office/word/2010/wordprocessingDrawing" xmlns:wp="http://schemas.openxmlformats.org/drawingml/2006/wordprocessingDrawing" xmlns:w10="urn:schemas-microsoft-com:office:word" xmlns:w="http://schemas.openxmlformats.org/wordprocessingml/2006/main" xmlns:w14="http://schemas.microsoft.com/office/word/2010/wordml" xmlns:w15="http://schemas.microsoft.com/office/word/2012/wordml" xmlns:wpg="http://schemas.microsoft.com/office/word/2010/wordprocessingGroup" xmlns:wpi="http://schemas.microsoft.com/office/word/2010/wordprocessingInk" xmlns:wne="http://schemas.microsoft.com/office/word/2006/wordml" xmlns:wps="http://schemas.microsoft.com/office/word/2010/wordprocessingShape" mc:Ignorable="w14 w15 wp14">
   <w:abstractNum w:abstractNumId="0">
-    <w:nsid w:val="3AF63318"/>
+    <w:nsid w:val="02720F5C"/>
     <w:multiLevelType w:val="hybridMultilevel"/>
-    <w:tmpl w:val="CFD6CACC"/>
+    <w:tmpl w:val="FF5C2158"/>
     <w:lvl w:ilvl="0" w:tplc="08090001">
       <w:start w:val="1"/>
       <w:numFmt w:val="bullet"/>
@@ -879,7 +1263,123 @@
       </w:rPr>
     </w:lvl>
   </w:abstractNum>
+  <w:abstractNum w:abstractNumId="1">
+    <w:nsid w:val="3AF63318"/>
+    <w:multiLevelType w:val="hybridMultilevel"/>
+    <w:tmpl w:val="CFD6CACC"/>
+    <w:lvl w:ilvl="0" w:tplc="08090001">
+      <w:start w:val="1"/>
+      <w:numFmt w:val="bullet"/>
+      <w:lvlText w:val=""/>
+      <w:lvlJc w:val="left"/>
+      <w:pPr>
+        <w:ind w:left="720" w:hanging="360"/>
+      </w:pPr>
+      <w:rPr>
+        <w:rFonts w:ascii="Symbol" w:hAnsi="Symbol" w:hint="default"/>
+      </w:rPr>
+    </w:lvl>
+    <w:lvl w:ilvl="1" w:tplc="08090003" w:tentative="1">
+      <w:start w:val="1"/>
+      <w:numFmt w:val="bullet"/>
+      <w:lvlText w:val="o"/>
+      <w:lvlJc w:val="left"/>
+      <w:pPr>
+        <w:ind w:left="1440" w:hanging="360"/>
+      </w:pPr>
+      <w:rPr>
+        <w:rFonts w:ascii="Courier New" w:hAnsi="Courier New" w:cs="Courier New" w:hint="default"/>
+      </w:rPr>
+    </w:lvl>
+    <w:lvl w:ilvl="2" w:tplc="08090005" w:tentative="1">
+      <w:start w:val="1"/>
+      <w:numFmt w:val="bullet"/>
+      <w:lvlText w:val=""/>
+      <w:lvlJc w:val="left"/>
+      <w:pPr>
+        <w:ind w:left="2160" w:hanging="360"/>
+      </w:pPr>
+      <w:rPr>
+        <w:rFonts w:ascii="Wingdings" w:hAnsi="Wingdings" w:hint="default"/>
+      </w:rPr>
+    </w:lvl>
+    <w:lvl w:ilvl="3" w:tplc="08090001" w:tentative="1">
+      <w:start w:val="1"/>
+      <w:numFmt w:val="bullet"/>
+      <w:lvlText w:val=""/>
+      <w:lvlJc w:val="left"/>
+      <w:pPr>
+        <w:ind w:left="2880" w:hanging="360"/>
+      </w:pPr>
+      <w:rPr>
+        <w:rFonts w:ascii="Symbol" w:hAnsi="Symbol" w:hint="default"/>
+      </w:rPr>
+    </w:lvl>
+    <w:lvl w:ilvl="4" w:tplc="08090003" w:tentative="1">
+      <w:start w:val="1"/>
+      <w:numFmt w:val="bullet"/>
+      <w:lvlText w:val="o"/>
+      <w:lvlJc w:val="left"/>
+      <w:pPr>
+        <w:ind w:left="3600" w:hanging="360"/>
+      </w:pPr>
+      <w:rPr>
+        <w:rFonts w:ascii="Courier New" w:hAnsi="Courier New" w:cs="Courier New" w:hint="default"/>
+      </w:rPr>
+    </w:lvl>
+    <w:lvl w:ilvl="5" w:tplc="08090005" w:tentative="1">
+      <w:start w:val="1"/>
+      <w:numFmt w:val="bullet"/>
+      <w:lvlText w:val=""/>
+      <w:lvlJc w:val="left"/>
+      <w:pPr>
+        <w:ind w:left="4320" w:hanging="360"/>
+      </w:pPr>
+      <w:rPr>
+        <w:rFonts w:ascii="Wingdings" w:hAnsi="Wingdings" w:hint="default"/>
+      </w:rPr>
+    </w:lvl>
+    <w:lvl w:ilvl="6" w:tplc="08090001" w:tentative="1">
+      <w:start w:val="1"/>
+      <w:numFmt w:val="bullet"/>
+      <w:lvlText w:val=""/>
+      <w:lvlJc w:val="left"/>
+      <w:pPr>
+        <w:ind w:left="5040" w:hanging="360"/>
+      </w:pPr>
+      <w:rPr>
+        <w:rFonts w:ascii="Symbol" w:hAnsi="Symbol" w:hint="default"/>
+      </w:rPr>
+    </w:lvl>
+    <w:lvl w:ilvl="7" w:tplc="08090003" w:tentative="1">
+      <w:start w:val="1"/>
+      <w:numFmt w:val="bullet"/>
+      <w:lvlText w:val="o"/>
+      <w:lvlJc w:val="left"/>
+      <w:pPr>
+        <w:ind w:left="5760" w:hanging="360"/>
+      </w:pPr>
+      <w:rPr>
+        <w:rFonts w:ascii="Courier New" w:hAnsi="Courier New" w:cs="Courier New" w:hint="default"/>
+      </w:rPr>
+    </w:lvl>
+    <w:lvl w:ilvl="8" w:tplc="08090005" w:tentative="1">
+      <w:start w:val="1"/>
+      <w:numFmt w:val="bullet"/>
+      <w:lvlText w:val=""/>
+      <w:lvlJc w:val="left"/>
+      <w:pPr>
+        <w:ind w:left="6480" w:hanging="360"/>
+      </w:pPr>
+      <w:rPr>
+        <w:rFonts w:ascii="Wingdings" w:hAnsi="Wingdings" w:hint="default"/>
+      </w:rPr>
+    </w:lvl>
+  </w:abstractNum>
   <w:num w:numId="1">
+    <w:abstractNumId w:val="1"/>
+  </w:num>
+  <w:num w:numId="2">
     <w:abstractNumId w:val="0"/>
   </w:num>
 </w:numbering>

</xml_diff>